<commit_message>
Fine giornata 12/9/25 finale
</commit_message>
<xml_diff>
--- a/4_Diari/Diario_12_9_25.docx
+++ b/4_Diari/Diario_12_9_25.docx
@@ -258,21 +258,7 @@
               <w:rPr>
                 <w:rFonts w:ascii="Arial" w:hAnsi="Arial" w:cs="Arial"/>
               </w:rPr>
-              <w:t xml:space="preserve">Raccolta dei requisiti e creazione dell’Use Case, creata repository su </w:t>
-            </w:r>
-            <w:proofErr w:type="spellStart"/>
-            <w:r>
-              <w:rPr>
-                <w:rFonts w:ascii="Arial" w:hAnsi="Arial" w:cs="Arial"/>
-              </w:rPr>
-              <w:t>git</w:t>
-            </w:r>
-            <w:proofErr w:type="spellEnd"/>
-            <w:r>
-              <w:rPr>
-                <w:rFonts w:ascii="Arial" w:hAnsi="Arial" w:cs="Arial"/>
-              </w:rPr>
-              <w:t xml:space="preserve"> hub</w:t>
+              <w:t>Raccolta dei requisiti e creazione dell’Use Case, creata repository su git hub</w:t>
             </w:r>
           </w:p>
         </w:tc>
@@ -449,7 +435,13 @@
               <w:rPr>
                 <w:rFonts w:ascii="Arial" w:hAnsi="Arial" w:cs="Arial"/>
               </w:rPr>
-              <w:t>Iniziare la parte di programmazione</w:t>
+              <w:t xml:space="preserve">Iniziare </w:t>
+            </w:r>
+            <w:r>
+              <w:rPr>
+                <w:rFonts w:ascii="Arial" w:hAnsi="Arial" w:cs="Arial"/>
+              </w:rPr>
+              <w:t>la pianificazione</w:t>
             </w:r>
           </w:p>
         </w:tc>
@@ -672,17 +664,8 @@
         <w:rFonts w:ascii="Arial" w:hAnsi="Arial" w:cs="Arial"/>
         <w:lang w:val="fr-CH"/>
       </w:rPr>
-      <w:t xml:space="preserve">Ryan </w:t>
+      <w:t>Ryan Pinana</w:t>
     </w:r>
-    <w:proofErr w:type="spellStart"/>
-    <w:r>
-      <w:rPr>
-        <w:rFonts w:ascii="Arial" w:hAnsi="Arial" w:cs="Arial"/>
-        <w:lang w:val="fr-CH"/>
-      </w:rPr>
-      <w:t>Pinana</w:t>
-    </w:r>
-    <w:proofErr w:type="spellEnd"/>
   </w:p>
 </w:hdr>
 </file>
@@ -4004,6 +3987,7 @@
     <w:rsid w:val="00673D1E"/>
     <w:rsid w:val="00682218"/>
     <w:rsid w:val="006D01E3"/>
+    <w:rsid w:val="00713CAE"/>
     <w:rsid w:val="00724B9C"/>
     <w:rsid w:val="00754822"/>
     <w:rsid w:val="007778E5"/>

</xml_diff>